<commit_message>
new run model; final BERT precision
</commit_message>
<xml_diff>
--- a/Assignment 2_IntrotoNLP2022.docx
+++ b/Assignment 2_IntrotoNLP2022.docx
@@ -83,7 +83,7 @@
       <w:r>
         <w:t xml:space="preserve">In this assignment, we will work with the </w:t>
       </w:r>
-      <w:hyperlink r:id="rId5">
+      <w:hyperlink r:id="rId6">
         <w:r>
           <w:rPr>
             <w:color w:val="1155CC"/>
@@ -94,88 +94,6 @@
       </w:hyperlink>
       <w:r>
         <w:t xml:space="preserve">, which contains 13,240 annotated tweets for offensive language detection. The detailed description of the dataset collection and annotation procedures can be found </w:t>
-      </w:r>
-      <w:hyperlink r:id="rId6">
-        <w:r>
-          <w:rPr>
-            <w:color w:val="1155CC"/>
-            <w:u w:val="single"/>
-          </w:rPr>
-          <w:t>here</w:t>
-        </w:r>
-      </w:hyperlink>
-      <w:r>
-        <w:t xml:space="preserve">. This dataset was used in the </w:t>
-      </w:r>
-      <w:proofErr w:type="spellStart"/>
-      <w:r>
-        <w:t>SemEval</w:t>
-      </w:r>
-      <w:proofErr w:type="spellEnd"/>
-      <w:r>
-        <w:t xml:space="preserve"> 2019 shared task on offensive language detection (</w:t>
-      </w:r>
-      <w:proofErr w:type="spellStart"/>
-      <w:r>
-        <w:fldChar w:fldCharType="begin"/>
-      </w:r>
-      <w:r>
-        <w:instrText xml:space="preserve"> HYPERLINK "https://aclanthology.org/S19-2010.pdf" \h </w:instrText>
-      </w:r>
-      <w:r>
-        <w:fldChar w:fldCharType="separate"/>
-      </w:r>
-      <w:r>
-        <w:rPr>
-          <w:color w:val="1155CC"/>
-          <w:u w:val="single"/>
-        </w:rPr>
-        <w:t>OffensEval</w:t>
-      </w:r>
-      <w:proofErr w:type="spellEnd"/>
-      <w:r>
-        <w:rPr>
-          <w:color w:val="1155CC"/>
-          <w:u w:val="single"/>
-        </w:rPr>
-        <w:t xml:space="preserve"> 2019</w:t>
-      </w:r>
-      <w:r>
-        <w:rPr>
-          <w:color w:val="1155CC"/>
-          <w:u w:val="single"/>
-        </w:rPr>
-        <w:fldChar w:fldCharType="end"/>
-      </w:r>
-      <w:r>
-        <w:t>).</w:t>
-      </w:r>
-    </w:p>
-    <w:p>
-      <w:pPr>
-        <w:rPr>
-          <w:b/>
-        </w:rPr>
-      </w:pPr>
-    </w:p>
-    <w:p>
-      <w:r>
-        <w:t xml:space="preserve">We will focus on </w:t>
-      </w:r>
-      <w:r>
-        <w:rPr>
-          <w:b/>
-        </w:rPr>
-        <w:t>Subtask A</w:t>
-      </w:r>
-      <w:r>
-        <w:t xml:space="preserve"> (identify whether a tweet is offensive or not). We preprocessed the dataset so that label ‘1’ corresponds to offensive messages (‘OFF’ in the dataset description paper) and ‘0’ to non-offensive messages (‘NOT’ in the dataset description paper).</w:t>
-      </w:r>
-    </w:p>
-    <w:p/>
-    <w:p>
-      <w:r>
-        <w:t xml:space="preserve">The training and test partitions of the OLIDv1 dataset (olid-train.csv and olid-test.csv, respectively) can be found </w:t>
       </w:r>
       <w:hyperlink r:id="rId7">
         <w:r>
@@ -187,6 +105,57 @@
         </w:r>
       </w:hyperlink>
       <w:r>
+        <w:t>. This dataset was used in the SemEval 2019 shared task on offensive language detection (</w:t>
+      </w:r>
+      <w:hyperlink r:id="rId8">
+        <w:r>
+          <w:rPr>
+            <w:color w:val="1155CC"/>
+            <w:u w:val="single"/>
+          </w:rPr>
+          <w:t>OffensEval 2019</w:t>
+        </w:r>
+      </w:hyperlink>
+      <w:r>
+        <w:t>).</w:t>
+      </w:r>
+    </w:p>
+    <w:p>
+      <w:pPr>
+        <w:rPr>
+          <w:b/>
+        </w:rPr>
+      </w:pPr>
+    </w:p>
+    <w:p>
+      <w:r>
+        <w:t xml:space="preserve">We will focus on </w:t>
+      </w:r>
+      <w:r>
+        <w:rPr>
+          <w:b/>
+        </w:rPr>
+        <w:t>Subtask A</w:t>
+      </w:r>
+      <w:r>
+        <w:t xml:space="preserve"> (identify whether a tweet is offensive or not). We preprocessed the dataset so that label ‘1’ corresponds to offensive messages (‘OFF’ in the dataset description paper) and ‘0’ to non-offensive messages (‘NOT’ in the dataset description paper).</w:t>
+      </w:r>
+    </w:p>
+    <w:p/>
+    <w:p>
+      <w:r>
+        <w:t xml:space="preserve">The training and test partitions of the OLIDv1 dataset (olid-train.csv and olid-test.csv, respectively) can be found </w:t>
+      </w:r>
+      <w:hyperlink r:id="rId9">
+        <w:r>
+          <w:rPr>
+            <w:color w:val="1155CC"/>
+            <w:u w:val="single"/>
+          </w:rPr>
+          <w:t>here</w:t>
+        </w:r>
+      </w:hyperlink>
+      <w:r>
         <w:t>.</w:t>
       </w:r>
     </w:p>
@@ -457,16 +426,8 @@
         <w:rPr>
           <w:b/>
         </w:rPr>
-        <w:t xml:space="preserve">Name: Sarah </w:t>
-      </w:r>
-      <w:proofErr w:type="spellStart"/>
-      <w:r>
-        <w:rPr>
-          <w:b/>
-        </w:rPr>
-        <w:t>Hassouna</w:t>
-      </w:r>
-      <w:proofErr w:type="spellEnd"/>
+        <w:t>Name: Sarah Hassouna</w:t>
+      </w:r>
     </w:p>
     <w:p>
       <w:pPr>
@@ -2543,8 +2504,7 @@
       <w:r>
         <w:t xml:space="preserve">Run your notebook on </w:t>
       </w:r>
-      <w:hyperlink r:id="rId8">
-        <w:proofErr w:type="spellStart"/>
+      <w:hyperlink r:id="rId10">
         <w:r>
           <w:rPr>
             <w:color w:val="1155CC"/>
@@ -2552,7 +2512,6 @@
           </w:rPr>
           <w:t>colab</w:t>
         </w:r>
-        <w:proofErr w:type="spellEnd"/>
       </w:hyperlink>
       <w:r>
         <w:t>, which has (limited) free access to GPUs.</w:t>
@@ -2606,8 +2565,7 @@
       <w:r>
         <w:t xml:space="preserve">Install the </w:t>
       </w:r>
-      <w:hyperlink r:id="rId9">
-        <w:proofErr w:type="spellStart"/>
+      <w:hyperlink r:id="rId11">
         <w:r>
           <w:rPr>
             <w:color w:val="1155CC"/>
@@ -2615,9 +2573,8 @@
           </w:rPr>
           <w:t>simpletransformers</w:t>
         </w:r>
-        <w:proofErr w:type="spellEnd"/>
       </w:hyperlink>
-      <w:hyperlink r:id="rId10">
+      <w:hyperlink r:id="rId12">
         <w:r>
           <w:rPr>
             <w:color w:val="1155CC"/>
@@ -2633,21 +2590,7 @@
         <w:rPr>
           <w:i/>
         </w:rPr>
-        <w:t xml:space="preserve"> !pip install </w:t>
-      </w:r>
-      <w:proofErr w:type="spellStart"/>
-      <w:r>
-        <w:rPr>
-          <w:i/>
-        </w:rPr>
-        <w:t>simpletransformers</w:t>
-      </w:r>
-      <w:proofErr w:type="spellEnd"/>
-      <w:r>
-        <w:rPr>
-          <w:i/>
-        </w:rPr>
-        <w:t xml:space="preserve"> </w:t>
+        <w:t xml:space="preserve"> !pip install simpletransformers </w:t>
       </w:r>
     </w:p>
     <w:p>
@@ -2668,7 +2611,7 @@
       <w:r>
         <w:t xml:space="preserve">Follow the </w:t>
       </w:r>
-      <w:hyperlink r:id="rId11">
+      <w:hyperlink r:id="rId13">
         <w:r>
           <w:rPr>
             <w:color w:val="1155CC"/>
@@ -2678,31 +2621,7 @@
         </w:r>
       </w:hyperlink>
       <w:r>
-        <w:t xml:space="preserve"> to load a pre-trained BERT model: </w:t>
-      </w:r>
-      <w:proofErr w:type="spellStart"/>
-      <w:r>
-        <w:t>ClassificationModel</w:t>
-      </w:r>
-      <w:proofErr w:type="spellEnd"/>
-      <w:r>
-        <w:t>('</w:t>
-      </w:r>
-      <w:proofErr w:type="spellStart"/>
-      <w:r>
-        <w:t>bert</w:t>
-      </w:r>
-      <w:proofErr w:type="spellEnd"/>
-      <w:r>
-        <w:t>', '</w:t>
-      </w:r>
-      <w:proofErr w:type="spellStart"/>
-      <w:r>
-        <w:t>bert</w:t>
-      </w:r>
-      <w:proofErr w:type="spellEnd"/>
-      <w:r>
-        <w:t xml:space="preserve">-base-cased') </w:t>
+        <w:t xml:space="preserve"> to load a pre-trained BERT model: ClassificationModel('bert', 'bert-base-cased') </w:t>
       </w:r>
     </w:p>
     <w:p>
@@ -2977,7 +2896,7 @@
                 <w:color w:val="000000"/>
                 <w:lang w:eastAsia="en-US"/>
               </w:rPr>
-              <w:t>80</w:t>
+              <w:t>75</w:t>
             </w:r>
           </w:p>
         </w:tc>
@@ -3015,17 +2934,17 @@
                 <w:color w:val="000000"/>
                 <w:lang w:eastAsia="en-US"/>
               </w:rPr>
-              <w:t>0.6</w:t>
-            </w:r>
-            <w:r>
-              <w:rPr>
-                <w:rFonts w:eastAsia="Times New Roman"/>
-                <w:b/>
-                <w:bCs/>
-                <w:color w:val="000000"/>
-                <w:lang w:eastAsia="en-US"/>
-              </w:rPr>
-              <w:t>7</w:t>
+              <w:t>0.</w:t>
+            </w:r>
+            <w:r>
+              <w:rPr>
+                <w:rFonts w:eastAsia="Times New Roman"/>
+                <w:b/>
+                <w:bCs/>
+                <w:color w:val="000000"/>
+                <w:lang w:eastAsia="en-US"/>
+              </w:rPr>
+              <w:t>59</w:t>
             </w:r>
           </w:p>
         </w:tc>
@@ -3073,7 +2992,7 @@
                 <w:color w:val="000000"/>
                 <w:lang w:eastAsia="en-US"/>
               </w:rPr>
-              <w:t>73</w:t>
+              <w:t>66</w:t>
             </w:r>
           </w:p>
         </w:tc>
@@ -3161,7 +3080,7 @@
                 <w:color w:val="000000"/>
                 <w:lang w:eastAsia="en-US"/>
               </w:rPr>
-              <w:t>8</w:t>
+              <w:t>5</w:t>
             </w:r>
           </w:p>
         </w:tc>
@@ -3209,7 +3128,7 @@
                 <w:color w:val="000000"/>
                 <w:lang w:eastAsia="en-US"/>
               </w:rPr>
-              <w:t>3</w:t>
+              <w:t>2</w:t>
             </w:r>
           </w:p>
         </w:tc>
@@ -3257,7 +3176,7 @@
                 <w:color w:val="000000"/>
                 <w:lang w:eastAsia="en-US"/>
               </w:rPr>
-              <w:t>91</w:t>
+              <w:t>89</w:t>
             </w:r>
           </w:p>
         </w:tc>
@@ -3334,7 +3253,7 @@
                 <w:color w:val="000000"/>
                 <w:lang w:eastAsia="en-US"/>
               </w:rPr>
-              <w:t>84</w:t>
+              <w:t>80</w:t>
             </w:r>
           </w:p>
         </w:tc>
@@ -3382,7 +3301,7 @@
                 <w:color w:val="000000"/>
                 <w:lang w:eastAsia="en-US"/>
               </w:rPr>
-              <w:t>80</w:t>
+              <w:t>76</w:t>
             </w:r>
           </w:p>
         </w:tc>
@@ -3430,7 +3349,7 @@
                 <w:color w:val="000000"/>
                 <w:lang w:eastAsia="en-US"/>
               </w:rPr>
-              <w:t>82</w:t>
+              <w:t>77</w:t>
             </w:r>
           </w:p>
         </w:tc>
@@ -3507,7 +3426,7 @@
                 <w:color w:val="000000"/>
                 <w:lang w:eastAsia="en-US"/>
               </w:rPr>
-              <w:t>85</w:t>
+              <w:t>82</w:t>
             </w:r>
           </w:p>
         </w:tc>
@@ -3555,7 +3474,7 @@
                 <w:color w:val="000000"/>
                 <w:lang w:eastAsia="en-US"/>
               </w:rPr>
-              <w:t>85</w:t>
+              <w:t>81</w:t>
             </w:r>
           </w:p>
         </w:tc>
@@ -3593,17 +3512,17 @@
                 <w:color w:val="000000"/>
                 <w:lang w:eastAsia="en-US"/>
               </w:rPr>
-              <w:t>0.8</w:t>
-            </w:r>
-            <w:r>
-              <w:rPr>
-                <w:rFonts w:eastAsia="Times New Roman"/>
-                <w:b/>
-                <w:bCs/>
-                <w:color w:val="000000"/>
-                <w:lang w:eastAsia="en-US"/>
-              </w:rPr>
-              <w:t>5</w:t>
+              <w:t>0.</w:t>
+            </w:r>
+            <w:r>
+              <w:rPr>
+                <w:rFonts w:eastAsia="Times New Roman"/>
+                <w:b/>
+                <w:bCs/>
+                <w:color w:val="000000"/>
+                <w:lang w:eastAsia="en-US"/>
+              </w:rPr>
+              <w:t>81</w:t>
             </w:r>
           </w:p>
         </w:tc>
@@ -3864,6 +3783,7 @@
           </w:tcPr>
           <w:p>
             <w:pPr>
+              <w:jc w:val="center"/>
               <w:rPr>
                 <w:b/>
                 <w:bCs/>
@@ -3881,7 +3801,7 @@
                 <w:b/>
                 <w:bCs/>
               </w:rPr>
-              <w:t>60</w:t>
+              <w:t>41</w:t>
             </w:r>
           </w:p>
         </w:tc>
@@ -3904,24 +3824,18 @@
           </w:tcPr>
           <w:p>
             <w:pPr>
-              <w:rPr>
-                <w:b/>
-                <w:bCs/>
-              </w:rPr>
-            </w:pPr>
-            <w:r>
-              <w:rPr>
-                <w:b/>
-                <w:bCs/>
-              </w:rPr>
-              <w:t>8</w:t>
-            </w:r>
-            <w:r>
-              <w:rPr>
-                <w:b/>
-                <w:bCs/>
-              </w:rPr>
-              <w:t>0</w:t>
+              <w:jc w:val="center"/>
+              <w:rPr>
+                <w:b/>
+                <w:bCs/>
+              </w:rPr>
+            </w:pPr>
+            <w:r>
+              <w:rPr>
+                <w:b/>
+                <w:bCs/>
+              </w:rPr>
+              <w:t>99</w:t>
             </w:r>
           </w:p>
         </w:tc>
@@ -3984,17 +3898,18 @@
           </w:tcPr>
           <w:p>
             <w:pPr>
-              <w:rPr>
-                <w:b/>
-                <w:bCs/>
-              </w:rPr>
-            </w:pPr>
-            <w:r>
-              <w:rPr>
-                <w:b/>
-                <w:bCs/>
-              </w:rPr>
-              <w:t>41</w:t>
+              <w:jc w:val="center"/>
+              <w:rPr>
+                <w:b/>
+                <w:bCs/>
+              </w:rPr>
+            </w:pPr>
+            <w:r>
+              <w:rPr>
+                <w:b/>
+                <w:bCs/>
+              </w:rPr>
+              <w:t>47</w:t>
             </w:r>
           </w:p>
         </w:tc>
@@ -4017,6 +3932,7 @@
           </w:tcPr>
           <w:p>
             <w:pPr>
+              <w:jc w:val="center"/>
               <w:rPr>
                 <w:b/>
                 <w:bCs/>
@@ -4034,7 +3950,14 @@
                 <w:b/>
                 <w:bCs/>
               </w:rPr>
-              <w:t>79</w:t>
+              <w:t>7</w:t>
+            </w:r>
+            <w:r>
+              <w:rPr>
+                <w:b/>
+                <w:bCs/>
+              </w:rPr>
+              <w:t>3</w:t>
             </w:r>
           </w:p>
         </w:tc>
@@ -4052,7 +3975,7 @@
       <w:r>
         <w:t xml:space="preserve">Compare your results to the baselines and to the results described in the </w:t>
       </w:r>
-      <w:hyperlink r:id="rId12">
+      <w:hyperlink r:id="rId14">
         <w:r>
           <w:rPr>
             <w:color w:val="1155CC"/>
@@ -4634,7 +4557,7 @@
                 <w:color w:val="000000"/>
                 <w:lang w:eastAsia="en-US"/>
               </w:rPr>
-              <w:t>80</w:t>
+              <w:t>75</w:t>
             </w:r>
           </w:p>
         </w:tc>
@@ -4671,17 +4594,17 @@
                 <w:color w:val="000000"/>
                 <w:lang w:eastAsia="en-US"/>
               </w:rPr>
-              <w:t>0.6</w:t>
-            </w:r>
-            <w:r>
-              <w:rPr>
-                <w:rFonts w:eastAsia="Times New Roman"/>
-                <w:b/>
-                <w:bCs/>
-                <w:color w:val="000000"/>
-                <w:lang w:eastAsia="en-US"/>
-              </w:rPr>
-              <w:t>7</w:t>
+              <w:t>0.</w:t>
+            </w:r>
+            <w:r>
+              <w:rPr>
+                <w:rFonts w:eastAsia="Times New Roman"/>
+                <w:b/>
+                <w:bCs/>
+                <w:color w:val="000000"/>
+                <w:lang w:eastAsia="en-US"/>
+              </w:rPr>
+              <w:t>59</w:t>
             </w:r>
           </w:p>
         </w:tc>
@@ -4728,7 +4651,7 @@
                 <w:color w:val="000000"/>
                 <w:lang w:eastAsia="en-US"/>
               </w:rPr>
-              <w:t>73</w:t>
+              <w:t>66</w:t>
             </w:r>
           </w:p>
         </w:tc>
@@ -5039,7 +4962,7 @@
                 <w:color w:val="000000"/>
                 <w:lang w:eastAsia="en-US"/>
               </w:rPr>
-              <w:t>8</w:t>
+              <w:t>5</w:t>
             </w:r>
           </w:p>
         </w:tc>
@@ -5086,7 +5009,7 @@
                 <w:color w:val="000000"/>
                 <w:lang w:eastAsia="en-US"/>
               </w:rPr>
-              <w:t>3</w:t>
+              <w:t>2</w:t>
             </w:r>
           </w:p>
         </w:tc>
@@ -5133,7 +5056,7 @@
                 <w:color w:val="000000"/>
                 <w:lang w:eastAsia="en-US"/>
               </w:rPr>
-              <w:t>91</w:t>
+              <w:t>89</w:t>
             </w:r>
           </w:p>
         </w:tc>
@@ -5449,7 +5372,7 @@
                 <w:color w:val="000000"/>
                 <w:lang w:eastAsia="en-US"/>
               </w:rPr>
-              <w:t>84</w:t>
+              <w:t>80</w:t>
             </w:r>
           </w:p>
         </w:tc>
@@ -5496,7 +5419,7 @@
                 <w:color w:val="000000"/>
                 <w:lang w:eastAsia="en-US"/>
               </w:rPr>
-              <w:t>80</w:t>
+              <w:t>76</w:t>
             </w:r>
           </w:p>
         </w:tc>
@@ -5543,7 +5466,7 @@
                 <w:color w:val="000000"/>
                 <w:lang w:eastAsia="en-US"/>
               </w:rPr>
-              <w:t>82</w:t>
+              <w:t>77</w:t>
             </w:r>
           </w:p>
         </w:tc>
@@ -5859,7 +5782,7 @@
                 <w:color w:val="000000"/>
                 <w:lang w:eastAsia="en-US"/>
               </w:rPr>
-              <w:t>85</w:t>
+              <w:t>82</w:t>
             </w:r>
           </w:p>
         </w:tc>
@@ -5906,7 +5829,7 @@
                 <w:color w:val="000000"/>
                 <w:lang w:eastAsia="en-US"/>
               </w:rPr>
-              <w:t>85</w:t>
+              <w:t>81</w:t>
             </w:r>
           </w:p>
         </w:tc>
@@ -5943,17 +5866,17 @@
                 <w:color w:val="000000"/>
                 <w:lang w:eastAsia="en-US"/>
               </w:rPr>
-              <w:t>0.8</w:t>
-            </w:r>
-            <w:r>
-              <w:rPr>
-                <w:rFonts w:eastAsia="Times New Roman"/>
-                <w:b/>
-                <w:bCs/>
-                <w:color w:val="000000"/>
-                <w:lang w:eastAsia="en-US"/>
-              </w:rPr>
-              <w:t>5</w:t>
+              <w:t>0.</w:t>
+            </w:r>
+            <w:r>
+              <w:rPr>
+                <w:rFonts w:eastAsia="Times New Roman"/>
+                <w:b/>
+                <w:bCs/>
+                <w:color w:val="000000"/>
+                <w:lang w:eastAsia="en-US"/>
+              </w:rPr>
+              <w:t>81</w:t>
             </w:r>
           </w:p>
         </w:tc>
@@ -6246,23 +6169,7 @@
         <w:ind w:left="720"/>
       </w:pPr>
       <w:r>
-        <w:t xml:space="preserve">The tokenizer works with </w:t>
-      </w:r>
-      <w:proofErr w:type="spellStart"/>
-      <w:r>
-        <w:t>subwords</w:t>
-      </w:r>
-      <w:proofErr w:type="spellEnd"/>
-      <w:r>
-        <w:t xml:space="preserve">. If a token is split into multiple </w:t>
-      </w:r>
-      <w:proofErr w:type="spellStart"/>
-      <w:r>
-        <w:t>subwords</w:t>
-      </w:r>
-      <w:proofErr w:type="spellEnd"/>
-      <w:r>
-        <w:t xml:space="preserve">, this is indicated with a special symbol. </w:t>
+        <w:t xml:space="preserve">The tokenizer works with subwords. If a token is split into multiple subwords, this is indicated with a special symbol. </w:t>
       </w:r>
     </w:p>
     <w:p>
@@ -6290,35 +6197,7 @@
         <w:rPr>
           <w:highlight w:val="white"/>
         </w:rPr>
-        <w:t xml:space="preserve">Calculate how many times a token is split into </w:t>
-      </w:r>
-      <w:proofErr w:type="spellStart"/>
-      <w:r>
-        <w:rPr>
-          <w:highlight w:val="white"/>
-        </w:rPr>
-        <w:t>subwords</w:t>
-      </w:r>
-      <w:proofErr w:type="spellEnd"/>
-      <w:r>
-        <w:rPr>
-          <w:highlight w:val="white"/>
-        </w:rPr>
-        <w:t xml:space="preserve"> (hint: use </w:t>
-      </w:r>
-      <w:proofErr w:type="spellStart"/>
-      <w:r>
-        <w:rPr>
-          <w:highlight w:val="white"/>
-        </w:rPr>
-        <w:t>model.tokenizer.tokenize</w:t>
-      </w:r>
-      <w:proofErr w:type="spellEnd"/>
-      <w:r>
-        <w:rPr>
-          <w:highlight w:val="white"/>
-        </w:rPr>
-        <w:t xml:space="preserve">()). </w:t>
+        <w:t xml:space="preserve">Calculate how many times a token is split into subwords (hint: use model.tokenizer.tokenize()). </w:t>
       </w:r>
       <w:r>
         <w:rPr>
@@ -6369,21 +6248,7 @@
         <w:rPr>
           <w:highlight w:val="white"/>
         </w:rPr>
-        <w:t xml:space="preserve">Number of tokens that have been split into </w:t>
-      </w:r>
-      <w:proofErr w:type="spellStart"/>
-      <w:r>
-        <w:rPr>
-          <w:highlight w:val="white"/>
-        </w:rPr>
-        <w:t>subwords</w:t>
-      </w:r>
-      <w:proofErr w:type="spellEnd"/>
-      <w:r>
-        <w:rPr>
-          <w:highlight w:val="white"/>
-        </w:rPr>
-        <w:t xml:space="preserve">: </w:t>
+        <w:t xml:space="preserve">Number of tokens that have been split into subwords: </w:t>
       </w:r>
       <w:r>
         <w:rPr>
@@ -6406,21 +6271,7 @@
         <w:rPr>
           <w:highlight w:val="white"/>
         </w:rPr>
-        <w:t xml:space="preserve">Example: if ‘URL’ is tokenized by BERT as ‘U’, ‘##RL’, consider it as one token split into two </w:t>
-      </w:r>
-      <w:proofErr w:type="spellStart"/>
-      <w:r>
-        <w:rPr>
-          <w:highlight w:val="white"/>
-        </w:rPr>
-        <w:t>subwords</w:t>
-      </w:r>
-      <w:proofErr w:type="spellEnd"/>
-      <w:r>
-        <w:rPr>
-          <w:highlight w:val="white"/>
-        </w:rPr>
-        <w:t xml:space="preserve">. </w:t>
+        <w:t xml:space="preserve">Example: if ‘URL’ is tokenized by BERT as ‘U’, ‘##RL’, consider it as one token split into two subwords. </w:t>
       </w:r>
     </w:p>
     <w:p>
@@ -6438,21 +6289,7 @@
         <w:rPr>
           <w:highlight w:val="white"/>
         </w:rPr>
-        <w:t xml:space="preserve">What is the average number of </w:t>
-      </w:r>
-      <w:proofErr w:type="spellStart"/>
-      <w:r>
-        <w:rPr>
-          <w:highlight w:val="white"/>
-        </w:rPr>
-        <w:t>subwords</w:t>
-      </w:r>
-      <w:proofErr w:type="spellEnd"/>
-      <w:r>
-        <w:rPr>
-          <w:highlight w:val="white"/>
-        </w:rPr>
-        <w:t xml:space="preserve"> per token? </w:t>
+        <w:t xml:space="preserve">What is the average number of subwords per token? </w:t>
       </w:r>
       <w:r>
         <w:rPr>
@@ -6474,21 +6311,7 @@
         <w:rPr>
           <w:highlight w:val="white"/>
         </w:rPr>
-        <w:t xml:space="preserve">Average number of </w:t>
-      </w:r>
-      <w:proofErr w:type="spellStart"/>
-      <w:r>
-        <w:rPr>
-          <w:highlight w:val="white"/>
-        </w:rPr>
-        <w:t>subwords</w:t>
-      </w:r>
-      <w:proofErr w:type="spellEnd"/>
-      <w:r>
-        <w:rPr>
-          <w:highlight w:val="white"/>
-        </w:rPr>
-        <w:t xml:space="preserve"> per token: </w:t>
+        <w:t xml:space="preserve">Average number of subwords per token: </w:t>
       </w:r>
       <w:r>
         <w:rPr>
@@ -6525,21 +6348,7 @@
           <w:highlight w:val="white"/>
         </w:rPr>
         <w:lastRenderedPageBreak/>
-        <w:t xml:space="preserve">Provide 3 examples of a </w:t>
-      </w:r>
-      <w:proofErr w:type="spellStart"/>
-      <w:r>
-        <w:rPr>
-          <w:highlight w:val="white"/>
-        </w:rPr>
-        <w:t>subword</w:t>
-      </w:r>
-      <w:proofErr w:type="spellEnd"/>
-      <w:r>
-        <w:rPr>
-          <w:highlight w:val="white"/>
-        </w:rPr>
-        <w:t xml:space="preserve"> split that is not meaningful from a linguistic perspective. </w:t>
+        <w:t xml:space="preserve">Provide 3 examples of a subword split that is not meaningful from a linguistic perspective. </w:t>
       </w:r>
       <w:r>
         <w:rPr>
@@ -6668,35 +6477,7 @@
         <w:rPr>
           <w:highlight w:val="white"/>
         </w:rPr>
-        <w:t>BERT’s tokenizer uses a fixed vocabulary for tokenizing any input (</w:t>
-      </w:r>
-      <w:proofErr w:type="spellStart"/>
-      <w:r>
-        <w:rPr>
-          <w:highlight w:val="white"/>
-        </w:rPr>
-        <w:t>model.tokenizer.vocab</w:t>
-      </w:r>
-      <w:proofErr w:type="spellEnd"/>
-      <w:r>
-        <w:rPr>
-          <w:highlight w:val="white"/>
-        </w:rPr>
-        <w:t xml:space="preserve">). How long (in characters) is the longest </w:t>
-      </w:r>
-      <w:proofErr w:type="spellStart"/>
-      <w:r>
-        <w:rPr>
-          <w:highlight w:val="white"/>
-        </w:rPr>
-        <w:t>subword</w:t>
-      </w:r>
-      <w:proofErr w:type="spellEnd"/>
-      <w:r>
-        <w:rPr>
-          <w:highlight w:val="white"/>
-        </w:rPr>
-        <w:t xml:space="preserve"> in the BERT’s vocabulary? </w:t>
+        <w:t xml:space="preserve">BERT’s tokenizer uses a fixed vocabulary for tokenizing any input (model.tokenizer.vocab). How long (in characters) is the longest subword in the BERT’s vocabulary? </w:t>
       </w:r>
       <w:r>
         <w:rPr>
@@ -6718,21 +6499,7 @@
         <w:rPr>
           <w:highlight w:val="white"/>
         </w:rPr>
-        <w:t xml:space="preserve">Length of the longest </w:t>
-      </w:r>
-      <w:proofErr w:type="spellStart"/>
-      <w:r>
-        <w:rPr>
-          <w:highlight w:val="white"/>
-        </w:rPr>
-        <w:t>subword</w:t>
-      </w:r>
-      <w:proofErr w:type="spellEnd"/>
-      <w:r>
-        <w:rPr>
-          <w:highlight w:val="white"/>
-        </w:rPr>
-        <w:t xml:space="preserve">: </w:t>
+        <w:t xml:space="preserve">Length of the longest subword: </w:t>
       </w:r>
       <w:r>
         <w:rPr>
@@ -6765,21 +6532,7 @@
         <w:rPr>
           <w:highlight w:val="white"/>
         </w:rPr>
-        <w:t xml:space="preserve">Example of a </w:t>
-      </w:r>
-      <w:proofErr w:type="spellStart"/>
-      <w:r>
-        <w:rPr>
-          <w:highlight w:val="white"/>
-        </w:rPr>
-        <w:t>subword</w:t>
-      </w:r>
-      <w:proofErr w:type="spellEnd"/>
-      <w:r>
-        <w:rPr>
-          <w:highlight w:val="white"/>
-        </w:rPr>
-        <w:t xml:space="preserve"> with max. length:</w:t>
+        <w:t>Example of a subword with max. length:</w:t>
       </w:r>
       <w:r>
         <w:rPr>
@@ -6823,7 +6576,7 @@
       <w:r>
         <w:t xml:space="preserve">Often accuracy or other evaluation metrics on held-out test data do not reflect the actual model behavior. To get more insights into the model performance, we will employ three different diagnostic tests, as described in </w:t>
       </w:r>
-      <w:hyperlink r:id="rId13">
+      <w:hyperlink r:id="rId15">
         <w:r>
           <w:rPr>
             <w:color w:val="1155CC"/>
@@ -6849,7 +6602,7 @@
           <w:numId w:val="6"/>
         </w:numPr>
       </w:pPr>
-      <w:hyperlink r:id="rId14">
+      <w:hyperlink r:id="rId16">
         <w:r>
           <w:rPr>
             <w:color w:val="1155CC"/>
@@ -6866,7 +6619,7 @@
           <w:numId w:val="6"/>
         </w:numPr>
       </w:pPr>
-      <w:hyperlink r:id="rId15">
+      <w:hyperlink r:id="rId17">
         <w:r>
           <w:rPr>
             <w:color w:val="1155CC"/>
@@ -6898,7 +6651,7 @@
       <w:r>
         <w:t xml:space="preserve">Use a subset of the OLIDv1 test set, which contains 100 instances: (olid-subset-diagnostic-tests.csv, can be found in the same </w:t>
       </w:r>
-      <w:hyperlink r:id="rId16">
+      <w:hyperlink r:id="rId18">
         <w:r>
           <w:rPr>
             <w:color w:val="1155CC"/>
@@ -6944,51 +6697,17 @@
         <w:t xml:space="preserve">(6 points) </w:t>
       </w:r>
       <w:r>
-        <w:t xml:space="preserve">Spelling variations are sometimes used </w:t>
-      </w:r>
-      <w:proofErr w:type="spellStart"/>
-      <w:r>
-        <w:t>adversarially</w:t>
-      </w:r>
-      <w:proofErr w:type="spellEnd"/>
-      <w:r>
-        <w:t xml:space="preserve"> to obfuscate and avoid detection (</w:t>
-      </w:r>
-      <w:proofErr w:type="spellStart"/>
-      <w:r>
-        <w:fldChar w:fldCharType="begin"/>
-      </w:r>
-      <w:r>
-        <w:instrText xml:space="preserve"> HYPERLINK "https://acl</w:instrText>
-      </w:r>
-      <w:r>
-        <w:instrText xml:space="preserve">anthology.org/W19-3509.pdf" \h </w:instrText>
-      </w:r>
-      <w:r>
-        <w:fldChar w:fldCharType="separate"/>
-      </w:r>
-      <w:r>
-        <w:rPr>
-          <w:color w:val="1155CC"/>
-          <w:u w:val="single"/>
-        </w:rPr>
-        <w:t>Vidgen</w:t>
-      </w:r>
-      <w:proofErr w:type="spellEnd"/>
-      <w:r>
-        <w:rPr>
-          <w:color w:val="1155CC"/>
-          <w:u w:val="single"/>
-        </w:rPr>
-        <w:t xml:space="preserve"> et al., 2019</w:t>
-      </w:r>
-      <w:r>
-        <w:rPr>
-          <w:color w:val="1155CC"/>
-          <w:u w:val="single"/>
-        </w:rPr>
-        <w:fldChar w:fldCharType="end"/>
-      </w:r>
+        <w:t>Spelling variations are sometimes used adversarially to obfuscate and avoid detection (</w:t>
+      </w:r>
+      <w:hyperlink r:id="rId19">
+        <w:r>
+          <w:rPr>
+            <w:color w:val="1155CC"/>
+            <w:u w:val="single"/>
+          </w:rPr>
+          <w:t>Vidgen et al., 2019</w:t>
+        </w:r>
+      </w:hyperlink>
       <w:r>
         <w:t>; subsection 2.2), that is, users introduce typos to avoid their messages being detected by automated offensive language/hate speech detection systems. Let us examine how it influences our offensive language detection model.</w:t>
       </w:r>
@@ -7000,23 +6719,13 @@
       <w:r>
         <w:t>Use checklist to add spelling variations (typos) to the subset (olid-subset-diagnostic-tests.csv) and evaluate the model's performance on the perturbed data. Use a fixed random seed (</w:t>
       </w:r>
-      <w:proofErr w:type="spellStart"/>
       <w:r>
         <w:rPr>
           <w:rFonts w:ascii="Courier New" w:eastAsia="Courier New" w:hAnsi="Courier New" w:cs="Courier New"/>
           <w:sz w:val="21"/>
           <w:szCs w:val="21"/>
         </w:rPr>
-        <w:t>np.random.seed</w:t>
-      </w:r>
-      <w:proofErr w:type="spellEnd"/>
-      <w:r>
-        <w:rPr>
-          <w:rFonts w:ascii="Courier New" w:eastAsia="Courier New" w:hAnsi="Courier New" w:cs="Courier New"/>
-          <w:sz w:val="21"/>
-          <w:szCs w:val="21"/>
-        </w:rPr>
-        <w:t>(</w:t>
+        <w:t>np.random.seed(</w:t>
       </w:r>
       <w:r>
         <w:rPr>
@@ -7126,17 +6835,9 @@
         </w:numPr>
       </w:pPr>
       <w:r>
-        <w:t xml:space="preserve">Check the </w:t>
-      </w:r>
-      <w:proofErr w:type="spellStart"/>
-      <w:r>
-        <w:t>add_typos</w:t>
-      </w:r>
-      <w:proofErr w:type="spellEnd"/>
-      <w:r>
-        <w:t xml:space="preserve"> function in checklist </w:t>
-      </w:r>
-      <w:hyperlink r:id="rId17">
+        <w:t xml:space="preserve">Check the add_typos function in checklist </w:t>
+      </w:r>
+      <w:hyperlink r:id="rId20">
         <w:r>
           <w:rPr>
             <w:color w:val="1155CC"/>
@@ -7266,38 +6967,15 @@
       <w:r>
         <w:t>Offensive language detection models have been shown to struggle with correctly classifying negated phrases such as “I don’t hate trans people” (</w:t>
       </w:r>
-      <w:proofErr w:type="spellStart"/>
-      <w:r>
-        <w:fldChar w:fldCharType="begin"/>
-      </w:r>
-      <w:r>
-        <w:instrText xml:space="preserve"> HYPERLINK "https://arxiv.org/pdf/2012.15606.pdf" \h </w:instrText>
-      </w:r>
-      <w:r>
-        <w:fldChar w:fldCharType="separate"/>
-      </w:r>
-      <w:r>
-        <w:rPr>
-          <w:color w:val="1155CC"/>
-          <w:u w:val="single"/>
-        </w:rPr>
-        <w:t>Rottger</w:t>
-      </w:r>
-      <w:proofErr w:type="spellEnd"/>
-      <w:r>
-        <w:rPr>
-          <w:color w:val="1155CC"/>
-          <w:u w:val="single"/>
-        </w:rPr>
-        <w:t xml:space="preserve"> et al., 2021</w:t>
-      </w:r>
-      <w:r>
-        <w:rPr>
-          <w:color w:val="1155CC"/>
-          <w:u w:val="single"/>
-        </w:rPr>
-        <w:fldChar w:fldCharType="end"/>
-      </w:r>
+      <w:hyperlink r:id="rId21">
+        <w:r>
+          <w:rPr>
+            <w:color w:val="1155CC"/>
+            <w:u w:val="single"/>
+          </w:rPr>
+          <w:t>Rottger et al., 2021</w:t>
+        </w:r>
+      </w:hyperlink>
       <w:r>
         <w:t>; subsection 2.2).</w:t>
       </w:r>
@@ -7332,17 +7010,9 @@
         </w:numPr>
       </w:pPr>
       <w:r>
-        <w:t xml:space="preserve">Check the </w:t>
-      </w:r>
-      <w:proofErr w:type="spellStart"/>
-      <w:r>
-        <w:t>add_negation</w:t>
-      </w:r>
-      <w:proofErr w:type="spellEnd"/>
-      <w:r>
-        <w:t xml:space="preserve"> function in checklist </w:t>
-      </w:r>
-      <w:hyperlink r:id="rId18">
+        <w:t xml:space="preserve">Check the add_negation function in checklist </w:t>
+      </w:r>
+      <w:hyperlink r:id="rId22">
         <w:r>
           <w:rPr>
             <w:color w:val="1155CC"/>
@@ -11487,4 +11157,16 @@
   </a:objectDefaults>
   <a:extraClrSchemeLst/>
 </a:theme>
+</file>
+
+<file path=customXml/item1.xml><?xml version="1.0" encoding="utf-8"?>
+<b:Sources xmlns:b="http://schemas.openxmlformats.org/officeDocument/2006/bibliography" xmlns="http://schemas.openxmlformats.org/officeDocument/2006/bibliography" SelectedStyle="\APASixthEditionOfficeOnline.xsl" StyleName="APA" Version="6"/>
+</file>
+
+<file path=customXml/itemProps1.xml><?xml version="1.0" encoding="utf-8"?>
+<ds:datastoreItem xmlns:ds="http://schemas.openxmlformats.org/officeDocument/2006/customXml" ds:itemID="{99338964-CF1D-441F-BA77-4A10BCFA58A9}">
+  <ds:schemaRefs>
+    <ds:schemaRef ds:uri="http://schemas.openxmlformats.org/officeDocument/2006/bibliography"/>
+  </ds:schemaRefs>
+</ds:datastoreItem>
 </file>
</xml_diff>